<commit_message>
Documentación | Diagramas de Actividad | Primera Versión | Màs Diagramas
</commit_message>
<xml_diff>
--- a/docs/Documentos/1 - Diagramas de Actividad/1.0/Documento/PF--NEG--ART01-- DIAGRAMA DE ACTIVIDAD.docx
+++ b/docs/Documentos/1 - Diagramas de Actividad/1.0/Documento/PF--NEG--ART01-- DIAGRAMA DE ACTIVIDAD.docx
@@ -437,35 +437,14 @@
                 <w:rFonts w:ascii="Arial" w:hAnsi="Arial" w:cs="Arial"/>
                 <w:lang w:val="es-ES"/>
               </w:rPr>
-              <w:t>02</w:t>
+              <w:t>18</w:t>
             </w:r>
             <w:r>
               <w:rPr>
                 <w:rFonts w:ascii="Arial" w:hAnsi="Arial" w:cs="Arial"/>
                 <w:lang w:val="es-ES"/>
               </w:rPr>
-              <w:t>/</w:t>
-            </w:r>
-            <w:r>
-              <w:rPr>
-                <w:rFonts w:ascii="Arial" w:hAnsi="Arial" w:cs="Arial"/>
-                <w:lang w:val="es-ES"/>
-              </w:rPr>
-              <w:t>09</w:t>
-            </w:r>
-            <w:r>
-              <w:rPr>
-                <w:rFonts w:ascii="Arial" w:hAnsi="Arial" w:cs="Arial"/>
-                <w:lang w:val="es-ES"/>
-              </w:rPr>
-              <w:t>/</w:t>
-            </w:r>
-            <w:r>
-              <w:rPr>
-                <w:rFonts w:ascii="Arial" w:hAnsi="Arial" w:cs="Arial"/>
-                <w:lang w:val="es-ES"/>
-              </w:rPr>
-              <w:t>2023</w:t>
+              <w:t>/09/2023</w:t>
             </w:r>
           </w:p>
         </w:tc>
@@ -1269,8 +1248,334 @@
         <w:tab/>
       </w:r>
     </w:p>
+    <w:p>
+      <w:pPr>
+        <w:tabs>
+          <w:tab w:val="left" w:pos="2616"/>
+        </w:tabs>
+        <w:rPr>
+          <w:rFonts w:ascii="Arial" w:hAnsi="Arial" w:cs="Arial"/>
+          <w:noProof/>
+        </w:rPr>
+      </w:pPr>
+      <w:r>
+        <w:rPr>
+          <w:rFonts w:ascii="Arial" w:hAnsi="Arial" w:cs="Arial"/>
+          <w:noProof/>
+        </w:rPr>
+        <w:lastRenderedPageBreak/>
+        <w:drawing>
+          <wp:inline distT="0" distB="0" distL="0" distR="0" wp14:anchorId="4CFE8A49" wp14:editId="75C9CA67">
+            <wp:extent cx="5371465" cy="8686800"/>
+            <wp:effectExtent l="0" t="0" r="635" b="0"/>
+            <wp:docPr id="499851671" name="Imagen 1"/>
+            <wp:cNvGraphicFramePr>
+              <a:graphicFrameLocks xmlns:a="http://schemas.openxmlformats.org/drawingml/2006/main" noChangeAspect="1"/>
+            </wp:cNvGraphicFramePr>
+            <a:graphic xmlns:a="http://schemas.openxmlformats.org/drawingml/2006/main">
+              <a:graphicData uri="http://schemas.openxmlformats.org/drawingml/2006/picture">
+                <pic:pic xmlns:pic="http://schemas.openxmlformats.org/drawingml/2006/picture">
+                  <pic:nvPicPr>
+                    <pic:cNvPr id="0" name="Picture 1"/>
+                    <pic:cNvPicPr>
+                      <a:picLocks noChangeAspect="1" noChangeArrowheads="1"/>
+                    </pic:cNvPicPr>
+                  </pic:nvPicPr>
+                  <pic:blipFill>
+                    <a:blip r:embed="rId16">
+                      <a:extLst>
+                        <a:ext uri="{28A0092B-C50C-407E-A947-70E740481C1C}">
+                          <a14:useLocalDpi xmlns:a14="http://schemas.microsoft.com/office/drawing/2010/main" val="0"/>
+                        </a:ext>
+                      </a:extLst>
+                    </a:blip>
+                    <a:srcRect/>
+                    <a:stretch>
+                      <a:fillRect/>
+                    </a:stretch>
+                  </pic:blipFill>
+                  <pic:spPr bwMode="auto">
+                    <a:xfrm>
+                      <a:off x="0" y="0"/>
+                      <a:ext cx="5382441" cy="8704551"/>
+                    </a:xfrm>
+                    <a:prstGeom prst="rect">
+                      <a:avLst/>
+                    </a:prstGeom>
+                    <a:noFill/>
+                    <a:ln>
+                      <a:noFill/>
+                    </a:ln>
+                  </pic:spPr>
+                </pic:pic>
+              </a:graphicData>
+            </a:graphic>
+          </wp:inline>
+        </w:drawing>
+      </w:r>
+    </w:p>
+    <w:p>
+      <w:pPr>
+        <w:tabs>
+          <w:tab w:val="left" w:pos="1776"/>
+        </w:tabs>
+        <w:rPr>
+          <w:rFonts w:ascii="Arial" w:hAnsi="Arial" w:cs="Arial"/>
+        </w:rPr>
+      </w:pPr>
+      <w:r>
+        <w:rPr>
+          <w:rFonts w:ascii="Arial" w:hAnsi="Arial" w:cs="Arial"/>
+          <w:noProof/>
+        </w:rPr>
+        <w:lastRenderedPageBreak/>
+        <w:drawing>
+          <wp:inline distT="0" distB="0" distL="0" distR="0" wp14:anchorId="25199E3E" wp14:editId="3D1F2267">
+            <wp:extent cx="5387039" cy="8663940"/>
+            <wp:effectExtent l="0" t="0" r="4445" b="3810"/>
+            <wp:docPr id="1141736986" name="Imagen 2"/>
+            <wp:cNvGraphicFramePr>
+              <a:graphicFrameLocks xmlns:a="http://schemas.openxmlformats.org/drawingml/2006/main" noChangeAspect="1"/>
+            </wp:cNvGraphicFramePr>
+            <a:graphic xmlns:a="http://schemas.openxmlformats.org/drawingml/2006/main">
+              <a:graphicData uri="http://schemas.openxmlformats.org/drawingml/2006/picture">
+                <pic:pic xmlns:pic="http://schemas.openxmlformats.org/drawingml/2006/picture">
+                  <pic:nvPicPr>
+                    <pic:cNvPr id="0" name="Picture 2"/>
+                    <pic:cNvPicPr>
+                      <a:picLocks noChangeAspect="1" noChangeArrowheads="1"/>
+                    </pic:cNvPicPr>
+                  </pic:nvPicPr>
+                  <pic:blipFill>
+                    <a:blip r:embed="rId17">
+                      <a:extLst>
+                        <a:ext uri="{28A0092B-C50C-407E-A947-70E740481C1C}">
+                          <a14:useLocalDpi xmlns:a14="http://schemas.microsoft.com/office/drawing/2010/main" val="0"/>
+                        </a:ext>
+                      </a:extLst>
+                    </a:blip>
+                    <a:srcRect/>
+                    <a:stretch>
+                      <a:fillRect/>
+                    </a:stretch>
+                  </pic:blipFill>
+                  <pic:spPr bwMode="auto">
+                    <a:xfrm>
+                      <a:off x="0" y="0"/>
+                      <a:ext cx="5397592" cy="8680912"/>
+                    </a:xfrm>
+                    <a:prstGeom prst="rect">
+                      <a:avLst/>
+                    </a:prstGeom>
+                    <a:noFill/>
+                    <a:ln>
+                      <a:noFill/>
+                    </a:ln>
+                  </pic:spPr>
+                </pic:pic>
+              </a:graphicData>
+            </a:graphic>
+          </wp:inline>
+        </w:drawing>
+      </w:r>
+    </w:p>
+    <w:p>
+      <w:pPr>
+        <w:tabs>
+          <w:tab w:val="left" w:pos="1776"/>
+        </w:tabs>
+        <w:rPr>
+          <w:rFonts w:ascii="Arial" w:hAnsi="Arial" w:cs="Arial"/>
+        </w:rPr>
+      </w:pPr>
+      <w:r>
+        <w:rPr>
+          <w:rFonts w:ascii="Arial" w:hAnsi="Arial" w:cs="Arial"/>
+          <w:noProof/>
+        </w:rPr>
+        <w:lastRenderedPageBreak/>
+        <w:drawing>
+          <wp:inline distT="0" distB="0" distL="0" distR="0" wp14:anchorId="3C11F71F" wp14:editId="5574F514">
+            <wp:extent cx="5402460" cy="8633460"/>
+            <wp:effectExtent l="0" t="0" r="8255" b="0"/>
+            <wp:docPr id="1111136271" name="Imagen 3"/>
+            <wp:cNvGraphicFramePr>
+              <a:graphicFrameLocks xmlns:a="http://schemas.openxmlformats.org/drawingml/2006/main" noChangeAspect="1"/>
+            </wp:cNvGraphicFramePr>
+            <a:graphic xmlns:a="http://schemas.openxmlformats.org/drawingml/2006/main">
+              <a:graphicData uri="http://schemas.openxmlformats.org/drawingml/2006/picture">
+                <pic:pic xmlns:pic="http://schemas.openxmlformats.org/drawingml/2006/picture">
+                  <pic:nvPicPr>
+                    <pic:cNvPr id="0" name="Picture 3"/>
+                    <pic:cNvPicPr>
+                      <a:picLocks noChangeAspect="1" noChangeArrowheads="1"/>
+                    </pic:cNvPicPr>
+                  </pic:nvPicPr>
+                  <pic:blipFill>
+                    <a:blip r:embed="rId18">
+                      <a:extLst>
+                        <a:ext uri="{28A0092B-C50C-407E-A947-70E740481C1C}">
+                          <a14:useLocalDpi xmlns:a14="http://schemas.microsoft.com/office/drawing/2010/main" val="0"/>
+                        </a:ext>
+                      </a:extLst>
+                    </a:blip>
+                    <a:srcRect/>
+                    <a:stretch>
+                      <a:fillRect/>
+                    </a:stretch>
+                  </pic:blipFill>
+                  <pic:spPr bwMode="auto">
+                    <a:xfrm>
+                      <a:off x="0" y="0"/>
+                      <a:ext cx="5414535" cy="8652757"/>
+                    </a:xfrm>
+                    <a:prstGeom prst="rect">
+                      <a:avLst/>
+                    </a:prstGeom>
+                    <a:noFill/>
+                    <a:ln>
+                      <a:noFill/>
+                    </a:ln>
+                  </pic:spPr>
+                </pic:pic>
+              </a:graphicData>
+            </a:graphic>
+          </wp:inline>
+        </w:drawing>
+      </w:r>
+    </w:p>
+    <w:p>
+      <w:pPr>
+        <w:tabs>
+          <w:tab w:val="left" w:pos="1776"/>
+        </w:tabs>
+        <w:rPr>
+          <w:rFonts w:ascii="Arial" w:hAnsi="Arial" w:cs="Arial"/>
+        </w:rPr>
+      </w:pPr>
+      <w:r>
+        <w:rPr>
+          <w:rFonts w:ascii="Arial" w:hAnsi="Arial" w:cs="Arial"/>
+          <w:noProof/>
+        </w:rPr>
+        <w:lastRenderedPageBreak/>
+        <w:drawing>
+          <wp:inline distT="0" distB="0" distL="0" distR="0" wp14:anchorId="2ACB99A8" wp14:editId="7E231616">
+            <wp:extent cx="5401945" cy="8793480"/>
+            <wp:effectExtent l="0" t="0" r="8255" b="7620"/>
+            <wp:docPr id="1464000541" name="Imagen 4"/>
+            <wp:cNvGraphicFramePr>
+              <a:graphicFrameLocks xmlns:a="http://schemas.openxmlformats.org/drawingml/2006/main" noChangeAspect="1"/>
+            </wp:cNvGraphicFramePr>
+            <a:graphic xmlns:a="http://schemas.openxmlformats.org/drawingml/2006/main">
+              <a:graphicData uri="http://schemas.openxmlformats.org/drawingml/2006/picture">
+                <pic:pic xmlns:pic="http://schemas.openxmlformats.org/drawingml/2006/picture">
+                  <pic:nvPicPr>
+                    <pic:cNvPr id="0" name="Picture 4"/>
+                    <pic:cNvPicPr>
+                      <a:picLocks noChangeAspect="1" noChangeArrowheads="1"/>
+                    </pic:cNvPicPr>
+                  </pic:nvPicPr>
+                  <pic:blipFill>
+                    <a:blip r:embed="rId19">
+                      <a:extLst>
+                        <a:ext uri="{28A0092B-C50C-407E-A947-70E740481C1C}">
+                          <a14:useLocalDpi xmlns:a14="http://schemas.microsoft.com/office/drawing/2010/main" val="0"/>
+                        </a:ext>
+                      </a:extLst>
+                    </a:blip>
+                    <a:srcRect/>
+                    <a:stretch>
+                      <a:fillRect/>
+                    </a:stretch>
+                  </pic:blipFill>
+                  <pic:spPr bwMode="auto">
+                    <a:xfrm>
+                      <a:off x="0" y="0"/>
+                      <a:ext cx="5418258" cy="8820035"/>
+                    </a:xfrm>
+                    <a:prstGeom prst="rect">
+                      <a:avLst/>
+                    </a:prstGeom>
+                    <a:noFill/>
+                    <a:ln>
+                      <a:noFill/>
+                    </a:ln>
+                  </pic:spPr>
+                </pic:pic>
+              </a:graphicData>
+            </a:graphic>
+          </wp:inline>
+        </w:drawing>
+      </w:r>
+    </w:p>
+    <w:p>
+      <w:pPr>
+        <w:tabs>
+          <w:tab w:val="left" w:pos="1776"/>
+        </w:tabs>
+        <w:rPr>
+          <w:rFonts w:ascii="Arial" w:hAnsi="Arial" w:cs="Arial"/>
+        </w:rPr>
+      </w:pPr>
+      <w:r>
+        <w:rPr>
+          <w:rFonts w:ascii="Arial" w:hAnsi="Arial" w:cs="Arial"/>
+          <w:noProof/>
+        </w:rPr>
+        <w:lastRenderedPageBreak/>
+        <w:drawing>
+          <wp:inline distT="0" distB="0" distL="0" distR="0" wp14:anchorId="4837DC57" wp14:editId="3D7C7E09">
+            <wp:extent cx="5394580" cy="8724900"/>
+            <wp:effectExtent l="0" t="0" r="0" b="0"/>
+            <wp:docPr id="722007968" name="Imagen 5"/>
+            <wp:cNvGraphicFramePr>
+              <a:graphicFrameLocks xmlns:a="http://schemas.openxmlformats.org/drawingml/2006/main" noChangeAspect="1"/>
+            </wp:cNvGraphicFramePr>
+            <a:graphic xmlns:a="http://schemas.openxmlformats.org/drawingml/2006/main">
+              <a:graphicData uri="http://schemas.openxmlformats.org/drawingml/2006/picture">
+                <pic:pic xmlns:pic="http://schemas.openxmlformats.org/drawingml/2006/picture">
+                  <pic:nvPicPr>
+                    <pic:cNvPr id="0" name="Picture 5"/>
+                    <pic:cNvPicPr>
+                      <a:picLocks noChangeAspect="1" noChangeArrowheads="1"/>
+                    </pic:cNvPicPr>
+                  </pic:nvPicPr>
+                  <pic:blipFill>
+                    <a:blip r:embed="rId20">
+                      <a:extLst>
+                        <a:ext uri="{28A0092B-C50C-407E-A947-70E740481C1C}">
+                          <a14:useLocalDpi xmlns:a14="http://schemas.microsoft.com/office/drawing/2010/main" val="0"/>
+                        </a:ext>
+                      </a:extLst>
+                    </a:blip>
+                    <a:srcRect/>
+                    <a:stretch>
+                      <a:fillRect/>
+                    </a:stretch>
+                  </pic:blipFill>
+                  <pic:spPr bwMode="auto">
+                    <a:xfrm>
+                      <a:off x="0" y="0"/>
+                      <a:ext cx="5407872" cy="8746397"/>
+                    </a:xfrm>
+                    <a:prstGeom prst="rect">
+                      <a:avLst/>
+                    </a:prstGeom>
+                    <a:noFill/>
+                    <a:ln>
+                      <a:noFill/>
+                    </a:ln>
+                  </pic:spPr>
+                </pic:pic>
+              </a:graphicData>
+            </a:graphic>
+          </wp:inline>
+        </w:drawing>
+      </w:r>
+    </w:p>
     <w:sectPr>
-      <w:footerReference w:type="default" r:id="rId16"/>
+      <w:footerReference w:type="default" r:id="rId21"/>
       <w:pgSz w:w="11906" w:h="16838"/>
       <w:pgMar w:top="1417" w:right="1701" w:bottom="1417" w:left="1701" w:header="708" w:footer="708" w:gutter="0"/>
       <w:cols w:space="708"/>
@@ -1780,6 +2085,7 @@
   <w:style w:type="character" w:default="1" w:styleId="Fuentedeprrafopredeter">
     <w:name w:val="Default Paragraph Font"/>
     <w:uiPriority w:val="1"/>
+    <w:semiHidden/>
     <w:unhideWhenUsed/>
   </w:style>
   <w:style w:type="table" w:default="1" w:styleId="Tablanormal">

</xml_diff>

<commit_message>
Documentación | Diagramas de Actividad | Primera Versión | Entregable Mail 21-09-2023
</commit_message>
<xml_diff>
--- a/docs/Documentos/1 - Diagramas de Actividad/1.0/Documento/PF--NEG--ART01-- DIAGRAMA DE ACTIVIDAD.docx
+++ b/docs/Documentos/1 - Diagramas de Actividad/1.0/Documento/PF--NEG--ART01-- DIAGRAMA DE ACTIVIDAD.docx
@@ -437,7 +437,7 @@
                 <w:rFonts w:ascii="Arial" w:hAnsi="Arial" w:cs="Arial"/>
                 <w:lang w:val="es-ES"/>
               </w:rPr>
-              <w:t>18</w:t>
+              <w:t>21</w:t>
             </w:r>
             <w:r>
               <w:rPr>
@@ -1574,8 +1574,405 @@
         </w:drawing>
       </w:r>
     </w:p>
+    <w:p>
+      <w:pPr>
+        <w:tabs>
+          <w:tab w:val="left" w:pos="1776"/>
+        </w:tabs>
+        <w:rPr>
+          <w:rFonts w:ascii="Arial" w:hAnsi="Arial" w:cs="Arial"/>
+        </w:rPr>
+      </w:pPr>
+      <w:r>
+        <w:rPr>
+          <w:rFonts w:ascii="Arial" w:hAnsi="Arial" w:cs="Arial"/>
+          <w:noProof/>
+        </w:rPr>
+        <w:lastRenderedPageBreak/>
+        <w:drawing>
+          <wp:inline distT="0" distB="0" distL="0" distR="0" wp14:anchorId="3EE86024" wp14:editId="36B116DF">
+            <wp:extent cx="5387138" cy="8854440"/>
+            <wp:effectExtent l="0" t="0" r="4445" b="3810"/>
+            <wp:docPr id="1859712551" name="Imagen 1"/>
+            <wp:cNvGraphicFramePr>
+              <a:graphicFrameLocks xmlns:a="http://schemas.openxmlformats.org/drawingml/2006/main" noChangeAspect="1"/>
+            </wp:cNvGraphicFramePr>
+            <a:graphic xmlns:a="http://schemas.openxmlformats.org/drawingml/2006/main">
+              <a:graphicData uri="http://schemas.openxmlformats.org/drawingml/2006/picture">
+                <pic:pic xmlns:pic="http://schemas.openxmlformats.org/drawingml/2006/picture">
+                  <pic:nvPicPr>
+                    <pic:cNvPr id="0" name="Picture 1"/>
+                    <pic:cNvPicPr>
+                      <a:picLocks noChangeAspect="1" noChangeArrowheads="1"/>
+                    </pic:cNvPicPr>
+                  </pic:nvPicPr>
+                  <pic:blipFill>
+                    <a:blip r:embed="rId21">
+                      <a:extLst>
+                        <a:ext uri="{28A0092B-C50C-407E-A947-70E740481C1C}">
+                          <a14:useLocalDpi xmlns:a14="http://schemas.microsoft.com/office/drawing/2010/main" val="0"/>
+                        </a:ext>
+                      </a:extLst>
+                    </a:blip>
+                    <a:srcRect/>
+                    <a:stretch>
+                      <a:fillRect/>
+                    </a:stretch>
+                  </pic:blipFill>
+                  <pic:spPr bwMode="auto">
+                    <a:xfrm>
+                      <a:off x="0" y="0"/>
+                      <a:ext cx="5402848" cy="8880262"/>
+                    </a:xfrm>
+                    <a:prstGeom prst="rect">
+                      <a:avLst/>
+                    </a:prstGeom>
+                    <a:noFill/>
+                    <a:ln>
+                      <a:noFill/>
+                    </a:ln>
+                  </pic:spPr>
+                </pic:pic>
+              </a:graphicData>
+            </a:graphic>
+          </wp:inline>
+        </w:drawing>
+      </w:r>
+    </w:p>
+    <w:p>
+      <w:pPr>
+        <w:tabs>
+          <w:tab w:val="left" w:pos="1776"/>
+        </w:tabs>
+        <w:rPr>
+          <w:rFonts w:ascii="Arial" w:hAnsi="Arial" w:cs="Arial"/>
+          <w:noProof/>
+        </w:rPr>
+      </w:pPr>
+      <w:r>
+        <w:rPr>
+          <w:rFonts w:ascii="Arial" w:hAnsi="Arial" w:cs="Arial"/>
+          <w:noProof/>
+        </w:rPr>
+        <w:lastRenderedPageBreak/>
+        <w:drawing>
+          <wp:inline distT="0" distB="0" distL="0" distR="0" wp14:anchorId="78856FB3" wp14:editId="14E03C87">
+            <wp:extent cx="5401945" cy="8808720"/>
+            <wp:effectExtent l="0" t="0" r="8255" b="0"/>
+            <wp:docPr id="390736099" name="Imagen 2"/>
+            <wp:cNvGraphicFramePr>
+              <a:graphicFrameLocks xmlns:a="http://schemas.openxmlformats.org/drawingml/2006/main" noChangeAspect="1"/>
+            </wp:cNvGraphicFramePr>
+            <a:graphic xmlns:a="http://schemas.openxmlformats.org/drawingml/2006/main">
+              <a:graphicData uri="http://schemas.openxmlformats.org/drawingml/2006/picture">
+                <pic:pic xmlns:pic="http://schemas.openxmlformats.org/drawingml/2006/picture">
+                  <pic:nvPicPr>
+                    <pic:cNvPr id="0" name="Picture 2"/>
+                    <pic:cNvPicPr>
+                      <a:picLocks noChangeAspect="1" noChangeArrowheads="1"/>
+                    </pic:cNvPicPr>
+                  </pic:nvPicPr>
+                  <pic:blipFill>
+                    <a:blip r:embed="rId22">
+                      <a:extLst>
+                        <a:ext uri="{28A0092B-C50C-407E-A947-70E740481C1C}">
+                          <a14:useLocalDpi xmlns:a14="http://schemas.microsoft.com/office/drawing/2010/main" val="0"/>
+                        </a:ext>
+                      </a:extLst>
+                    </a:blip>
+                    <a:srcRect/>
+                    <a:stretch>
+                      <a:fillRect/>
+                    </a:stretch>
+                  </pic:blipFill>
+                  <pic:spPr bwMode="auto">
+                    <a:xfrm>
+                      <a:off x="0" y="0"/>
+                      <a:ext cx="5417277" cy="8833721"/>
+                    </a:xfrm>
+                    <a:prstGeom prst="rect">
+                      <a:avLst/>
+                    </a:prstGeom>
+                    <a:noFill/>
+                    <a:ln>
+                      <a:noFill/>
+                    </a:ln>
+                  </pic:spPr>
+                </pic:pic>
+              </a:graphicData>
+            </a:graphic>
+          </wp:inline>
+        </w:drawing>
+      </w:r>
+    </w:p>
+    <w:p>
+      <w:pPr>
+        <w:tabs>
+          <w:tab w:val="left" w:pos="2508"/>
+        </w:tabs>
+        <w:rPr>
+          <w:rFonts w:ascii="Arial" w:hAnsi="Arial" w:cs="Arial"/>
+        </w:rPr>
+      </w:pPr>
+      <w:r>
+        <w:rPr>
+          <w:rFonts w:ascii="Arial" w:hAnsi="Arial" w:cs="Arial"/>
+          <w:noProof/>
+        </w:rPr>
+        <w:lastRenderedPageBreak/>
+        <w:drawing>
+          <wp:inline distT="0" distB="0" distL="0" distR="0" wp14:anchorId="22E77E48" wp14:editId="6D2EB3E4">
+            <wp:extent cx="5387139" cy="8755380"/>
+            <wp:effectExtent l="0" t="0" r="4445" b="7620"/>
+            <wp:docPr id="1618275467" name="Imagen 3"/>
+            <wp:cNvGraphicFramePr>
+              <a:graphicFrameLocks xmlns:a="http://schemas.openxmlformats.org/drawingml/2006/main" noChangeAspect="1"/>
+            </wp:cNvGraphicFramePr>
+            <a:graphic xmlns:a="http://schemas.openxmlformats.org/drawingml/2006/main">
+              <a:graphicData uri="http://schemas.openxmlformats.org/drawingml/2006/picture">
+                <pic:pic xmlns:pic="http://schemas.openxmlformats.org/drawingml/2006/picture">
+                  <pic:nvPicPr>
+                    <pic:cNvPr id="0" name="Picture 3"/>
+                    <pic:cNvPicPr>
+                      <a:picLocks noChangeAspect="1" noChangeArrowheads="1"/>
+                    </pic:cNvPicPr>
+                  </pic:nvPicPr>
+                  <pic:blipFill>
+                    <a:blip r:embed="rId23">
+                      <a:extLst>
+                        <a:ext uri="{28A0092B-C50C-407E-A947-70E740481C1C}">
+                          <a14:useLocalDpi xmlns:a14="http://schemas.microsoft.com/office/drawing/2010/main" val="0"/>
+                        </a:ext>
+                      </a:extLst>
+                    </a:blip>
+                    <a:srcRect/>
+                    <a:stretch>
+                      <a:fillRect/>
+                    </a:stretch>
+                  </pic:blipFill>
+                  <pic:spPr bwMode="auto">
+                    <a:xfrm>
+                      <a:off x="0" y="0"/>
+                      <a:ext cx="5400581" cy="8777227"/>
+                    </a:xfrm>
+                    <a:prstGeom prst="rect">
+                      <a:avLst/>
+                    </a:prstGeom>
+                    <a:noFill/>
+                    <a:ln>
+                      <a:noFill/>
+                    </a:ln>
+                  </pic:spPr>
+                </pic:pic>
+              </a:graphicData>
+            </a:graphic>
+          </wp:inline>
+        </w:drawing>
+      </w:r>
+      <w:r>
+        <w:rPr>
+          <w:rFonts w:ascii="Arial" w:hAnsi="Arial" w:cs="Arial"/>
+        </w:rPr>
+        <w:tab/>
+      </w:r>
+    </w:p>
+    <w:p>
+      <w:pPr>
+        <w:tabs>
+          <w:tab w:val="left" w:pos="2508"/>
+        </w:tabs>
+        <w:rPr>
+          <w:rFonts w:ascii="Arial" w:hAnsi="Arial" w:cs="Arial"/>
+        </w:rPr>
+      </w:pPr>
+      <w:r>
+        <w:rPr>
+          <w:rFonts w:ascii="Arial" w:hAnsi="Arial" w:cs="Arial"/>
+          <w:noProof/>
+        </w:rPr>
+        <w:lastRenderedPageBreak/>
+        <w:drawing>
+          <wp:inline distT="0" distB="0" distL="0" distR="0" wp14:anchorId="03680049" wp14:editId="05ADC585">
+            <wp:extent cx="5371816" cy="8846820"/>
+            <wp:effectExtent l="0" t="0" r="635" b="0"/>
+            <wp:docPr id="1010133839" name="Imagen 4"/>
+            <wp:cNvGraphicFramePr>
+              <a:graphicFrameLocks xmlns:a="http://schemas.openxmlformats.org/drawingml/2006/main" noChangeAspect="1"/>
+            </wp:cNvGraphicFramePr>
+            <a:graphic xmlns:a="http://schemas.openxmlformats.org/drawingml/2006/main">
+              <a:graphicData uri="http://schemas.openxmlformats.org/drawingml/2006/picture">
+                <pic:pic xmlns:pic="http://schemas.openxmlformats.org/drawingml/2006/picture">
+                  <pic:nvPicPr>
+                    <pic:cNvPr id="0" name="Picture 4"/>
+                    <pic:cNvPicPr>
+                      <a:picLocks noChangeAspect="1" noChangeArrowheads="1"/>
+                    </pic:cNvPicPr>
+                  </pic:nvPicPr>
+                  <pic:blipFill>
+                    <a:blip r:embed="rId24">
+                      <a:extLst>
+                        <a:ext uri="{28A0092B-C50C-407E-A947-70E740481C1C}">
+                          <a14:useLocalDpi xmlns:a14="http://schemas.microsoft.com/office/drawing/2010/main" val="0"/>
+                        </a:ext>
+                      </a:extLst>
+                    </a:blip>
+                    <a:srcRect/>
+                    <a:stretch>
+                      <a:fillRect/>
+                    </a:stretch>
+                  </pic:blipFill>
+                  <pic:spPr bwMode="auto">
+                    <a:xfrm>
+                      <a:off x="0" y="0"/>
+                      <a:ext cx="5383904" cy="8866727"/>
+                    </a:xfrm>
+                    <a:prstGeom prst="rect">
+                      <a:avLst/>
+                    </a:prstGeom>
+                    <a:noFill/>
+                    <a:ln>
+                      <a:noFill/>
+                    </a:ln>
+                  </pic:spPr>
+                </pic:pic>
+              </a:graphicData>
+            </a:graphic>
+          </wp:inline>
+        </w:drawing>
+      </w:r>
+    </w:p>
+    <w:p>
+      <w:pPr>
+        <w:tabs>
+          <w:tab w:val="left" w:pos="2508"/>
+        </w:tabs>
+        <w:rPr>
+          <w:rFonts w:ascii="Arial" w:hAnsi="Arial" w:cs="Arial"/>
+        </w:rPr>
+      </w:pPr>
+      <w:r>
+        <w:rPr>
+          <w:rFonts w:ascii="Arial" w:hAnsi="Arial" w:cs="Arial"/>
+          <w:noProof/>
+        </w:rPr>
+        <w:lastRenderedPageBreak/>
+        <w:drawing>
+          <wp:inline distT="0" distB="0" distL="0" distR="0" wp14:anchorId="72088128" wp14:editId="3872568F">
+            <wp:extent cx="5386705" cy="8686800"/>
+            <wp:effectExtent l="0" t="0" r="4445" b="0"/>
+            <wp:docPr id="552659143" name="Imagen 5"/>
+            <wp:cNvGraphicFramePr>
+              <a:graphicFrameLocks xmlns:a="http://schemas.openxmlformats.org/drawingml/2006/main" noChangeAspect="1"/>
+            </wp:cNvGraphicFramePr>
+            <a:graphic xmlns:a="http://schemas.openxmlformats.org/drawingml/2006/main">
+              <a:graphicData uri="http://schemas.openxmlformats.org/drawingml/2006/picture">
+                <pic:pic xmlns:pic="http://schemas.openxmlformats.org/drawingml/2006/picture">
+                  <pic:nvPicPr>
+                    <pic:cNvPr id="0" name="Picture 5"/>
+                    <pic:cNvPicPr>
+                      <a:picLocks noChangeAspect="1" noChangeArrowheads="1"/>
+                    </pic:cNvPicPr>
+                  </pic:nvPicPr>
+                  <pic:blipFill>
+                    <a:blip r:embed="rId25">
+                      <a:extLst>
+                        <a:ext uri="{28A0092B-C50C-407E-A947-70E740481C1C}">
+                          <a14:useLocalDpi xmlns:a14="http://schemas.microsoft.com/office/drawing/2010/main" val="0"/>
+                        </a:ext>
+                      </a:extLst>
+                    </a:blip>
+                    <a:srcRect/>
+                    <a:stretch>
+                      <a:fillRect/>
+                    </a:stretch>
+                  </pic:blipFill>
+                  <pic:spPr bwMode="auto">
+                    <a:xfrm>
+                      <a:off x="0" y="0"/>
+                      <a:ext cx="5397444" cy="8704118"/>
+                    </a:xfrm>
+                    <a:prstGeom prst="rect">
+                      <a:avLst/>
+                    </a:prstGeom>
+                    <a:noFill/>
+                    <a:ln>
+                      <a:noFill/>
+                    </a:ln>
+                  </pic:spPr>
+                </pic:pic>
+              </a:graphicData>
+            </a:graphic>
+          </wp:inline>
+        </w:drawing>
+      </w:r>
+    </w:p>
+    <w:p>
+      <w:pPr>
+        <w:tabs>
+          <w:tab w:val="left" w:pos="2508"/>
+        </w:tabs>
+        <w:rPr>
+          <w:rFonts w:ascii="Arial" w:hAnsi="Arial" w:cs="Arial"/>
+        </w:rPr>
+      </w:pPr>
+      <w:r>
+        <w:rPr>
+          <w:rFonts w:ascii="Arial" w:hAnsi="Arial" w:cs="Arial"/>
+          <w:noProof/>
+        </w:rPr>
+        <w:lastRenderedPageBreak/>
+        <w:drawing>
+          <wp:inline distT="0" distB="0" distL="0" distR="0" wp14:anchorId="521CF28B" wp14:editId="7CA2592D">
+            <wp:extent cx="5387139" cy="8839200"/>
+            <wp:effectExtent l="0" t="0" r="4445" b="0"/>
+            <wp:docPr id="1415308762" name="Imagen 6"/>
+            <wp:cNvGraphicFramePr>
+              <a:graphicFrameLocks xmlns:a="http://schemas.openxmlformats.org/drawingml/2006/main" noChangeAspect="1"/>
+            </wp:cNvGraphicFramePr>
+            <a:graphic xmlns:a="http://schemas.openxmlformats.org/drawingml/2006/main">
+              <a:graphicData uri="http://schemas.openxmlformats.org/drawingml/2006/picture">
+                <pic:pic xmlns:pic="http://schemas.openxmlformats.org/drawingml/2006/picture">
+                  <pic:nvPicPr>
+                    <pic:cNvPr id="0" name="Picture 6"/>
+                    <pic:cNvPicPr>
+                      <a:picLocks noChangeAspect="1" noChangeArrowheads="1"/>
+                    </pic:cNvPicPr>
+                  </pic:nvPicPr>
+                  <pic:blipFill>
+                    <a:blip r:embed="rId26">
+                      <a:extLst>
+                        <a:ext uri="{28A0092B-C50C-407E-A947-70E740481C1C}">
+                          <a14:useLocalDpi xmlns:a14="http://schemas.microsoft.com/office/drawing/2010/main" val="0"/>
+                        </a:ext>
+                      </a:extLst>
+                    </a:blip>
+                    <a:srcRect/>
+                    <a:stretch>
+                      <a:fillRect/>
+                    </a:stretch>
+                  </pic:blipFill>
+                  <pic:spPr bwMode="auto">
+                    <a:xfrm>
+                      <a:off x="0" y="0"/>
+                      <a:ext cx="5400680" cy="8861418"/>
+                    </a:xfrm>
+                    <a:prstGeom prst="rect">
+                      <a:avLst/>
+                    </a:prstGeom>
+                    <a:noFill/>
+                    <a:ln>
+                      <a:noFill/>
+                    </a:ln>
+                  </pic:spPr>
+                </pic:pic>
+              </a:graphicData>
+            </a:graphic>
+          </wp:inline>
+        </w:drawing>
+      </w:r>
+    </w:p>
     <w:sectPr>
-      <w:footerReference w:type="default" r:id="rId21"/>
+      <w:footerReference w:type="default" r:id="rId27"/>
       <w:pgSz w:w="11906" w:h="16838"/>
       <w:pgMar w:top="1417" w:right="1701" w:bottom="1417" w:left="1701" w:header="708" w:footer="708" w:gutter="0"/>
       <w:cols w:space="708"/>

</xml_diff>